<commit_message>
update on 2023-09-05 00:13:31.853856
</commit_message>
<xml_diff>
--- a/Image视觉.docx
+++ b/Image视觉.docx
@@ -48,8 +48,6 @@
               <w:tab w:val="right" w:leader="dot" w:pos="10466"/>
             </w:tabs>
           </w:pPr>
-          <w:bookmarkStart w:id="16" w:name="_GoBack"/>
-          <w:bookmarkEnd w:id="16"/>
           <w:r>
             <w:rPr>
               <w:rFonts w:hint="eastAsia"/>
@@ -1601,8 +1599,8 @@
           </w14:textFill>
         </w:rPr>
       </w:pPr>
-      <w:bookmarkStart w:id="1" w:name="_Toc12230"/>
-      <w:bookmarkStart w:id="2" w:name="_Toc10286"/>
+      <w:bookmarkStart w:id="1" w:name="_Toc10286"/>
+      <w:bookmarkStart w:id="2" w:name="_Toc12230"/>
       <w:r>
         <w:rPr>
           <w:rFonts w:hint="eastAsia"/>
@@ -7997,7 +7995,26 @@
                 <w:color w:val="FF0000"/>
                 <w:spacing w:val="7"/>
               </w:rPr>
-              <w:t>grid(visible)</w:t>
+              <w:t>grid(visible</w:t>
+            </w:r>
+            <w:r>
+              <w:rPr>
+                <w:rFonts w:hint="eastAsia"/>
+                <w:color w:val="FF0000"/>
+                <w:spacing w:val="7"/>
+                <w:lang w:val="en-US" w:eastAsia="zh-CN"/>
+              </w:rPr>
+              <w:t>, axis</w:t>
+            </w:r>
+            <w:bookmarkStart w:id="16" w:name="_GoBack"/>
+            <w:bookmarkEnd w:id="16"/>
+            <w:r>
+              <w:rPr>
+                <w:rFonts w:hint="eastAsia"/>
+                <w:color w:val="FF0000"/>
+                <w:spacing w:val="7"/>
+              </w:rPr>
+              <w:t>)</w:t>
             </w:r>
           </w:p>
         </w:tc>
@@ -9843,6 +9860,12 @@
             <w:insideH w:val="single" w:color="auto" w:sz="4" w:space="0"/>
             <w:insideV w:val="single" w:color="auto" w:sz="4" w:space="0"/>
           </w:tblBorders>
+          <w:tblCellMar>
+            <w:top w:w="0" w:type="dxa"/>
+            <w:left w:w="108" w:type="dxa"/>
+            <w:bottom w:w="0" w:type="dxa"/>
+            <w:right w:w="108" w:type="dxa"/>
+          </w:tblCellMar>
         </w:tblPrEx>
         <w:tc>
           <w:tcPr>
@@ -10091,12 +10114,6 @@
             <w:insideH w:val="single" w:color="auto" w:sz="4" w:space="0"/>
             <w:insideV w:val="single" w:color="auto" w:sz="4" w:space="0"/>
           </w:tblBorders>
-          <w:tblCellMar>
-            <w:top w:w="0" w:type="dxa"/>
-            <w:left w:w="108" w:type="dxa"/>
-            <w:bottom w:w="0" w:type="dxa"/>
-            <w:right w:w="108" w:type="dxa"/>
-          </w:tblCellMar>
         </w:tblPrEx>
         <w:tc>
           <w:tcPr>
@@ -10128,6 +10145,78 @@
                 </w14:textFill>
               </w:rPr>
               <w:t>Qt画布：</w:t>
+            </w:r>
+          </w:p>
+        </w:tc>
+      </w:tr>
+      <w:tr>
+        <w:tblPrEx>
+          <w:tblBorders>
+            <w:top w:val="single" w:color="auto" w:sz="4" w:space="0"/>
+            <w:left w:val="single" w:color="auto" w:sz="4" w:space="0"/>
+            <w:bottom w:val="single" w:color="auto" w:sz="4" w:space="0"/>
+            <w:right w:val="single" w:color="auto" w:sz="4" w:space="0"/>
+            <w:insideH w:val="single" w:color="auto" w:sz="4" w:space="0"/>
+            <w:insideV w:val="single" w:color="auto" w:sz="4" w:space="0"/>
+          </w:tblBorders>
+        </w:tblPrEx>
+        <w:tc>
+          <w:tcPr>
+            <w:tcW w:w="0" w:type="auto"/>
+            <w:gridSpan w:val="2"/>
+            <w:vAlign w:val="center"/>
+          </w:tcPr>
+          <w:p>
+            <w:pPr>
+              <w:rPr>
+                <w:color w:val="ED7D31" w:themeColor="accent2"/>
+                <w:spacing w:val="7"/>
+                <w14:textFill>
+                  <w14:solidFill>
+                    <w14:schemeClr w14:val="accent2"/>
+                  </w14:solidFill>
+                </w14:textFill>
+              </w:rPr>
+            </w:pPr>
+            <w:r>
+              <w:rPr>
+                <w:rFonts w:hint="eastAsia"/>
+                <w:color w:val="FF0000"/>
+                <w:spacing w:val="7"/>
+              </w:rPr>
+              <w:t>Figure()</w:t>
+            </w:r>
+          </w:p>
+        </w:tc>
+        <w:tc>
+          <w:tcPr>
+            <w:tcW w:w="0" w:type="auto"/>
+            <w:vAlign w:val="center"/>
+          </w:tcPr>
+          <w:p>
+            <w:pPr>
+              <w:rPr>
+                <w:color w:val="ED7D31" w:themeColor="accent2"/>
+                <w:spacing w:val="7"/>
+                <w14:textFill>
+                  <w14:solidFill>
+                    <w14:schemeClr w14:val="accent2"/>
+                  </w14:solidFill>
+                </w14:textFill>
+              </w:rPr>
+            </w:pPr>
+            <w:r>
+              <w:rPr>
+                <w:rFonts w:hint="eastAsia"/>
+                <w:color w:val="ED7D31" w:themeColor="accent2"/>
+                <w:spacing w:val="7"/>
+                <w14:textFill>
+                  <w14:solidFill>
+                    <w14:schemeClr w14:val="accent2"/>
+                  </w14:solidFill>
+                </w14:textFill>
+              </w:rPr>
+              <w:t>实例化画布</w:t>
             </w:r>
           </w:p>
         </w:tc>
@@ -10152,60 +10241,95 @@
         <w:tc>
           <w:tcPr>
             <w:tcW w:w="0" w:type="auto"/>
-            <w:gridSpan w:val="2"/>
-            <w:vAlign w:val="center"/>
-          </w:tcPr>
-          <w:p>
-            <w:pPr>
-              <w:rPr>
-                <w:color w:val="ED7D31" w:themeColor="accent2"/>
-                <w:spacing w:val="7"/>
-                <w14:textFill>
-                  <w14:solidFill>
-                    <w14:schemeClr w14:val="accent2"/>
-                  </w14:solidFill>
-                </w14:textFill>
-              </w:rPr>
-            </w:pPr>
-            <w:r>
-              <w:rPr>
-                <w:rFonts w:hint="eastAsia"/>
-                <w:color w:val="FF0000"/>
-                <w:spacing w:val="7"/>
-              </w:rPr>
-              <w:t>Figure()</w:t>
-            </w:r>
-          </w:p>
-        </w:tc>
-        <w:tc>
-          <w:tcPr>
-            <w:tcW w:w="0" w:type="auto"/>
-            <w:vAlign w:val="center"/>
-          </w:tcPr>
-          <w:p>
-            <w:pPr>
-              <w:rPr>
-                <w:color w:val="ED7D31" w:themeColor="accent2"/>
-                <w:spacing w:val="7"/>
-                <w14:textFill>
-                  <w14:solidFill>
-                    <w14:schemeClr w14:val="accent2"/>
-                  </w14:solidFill>
-                </w14:textFill>
-              </w:rPr>
-            </w:pPr>
-            <w:r>
-              <w:rPr>
-                <w:rFonts w:hint="eastAsia"/>
-                <w:color w:val="ED7D31" w:themeColor="accent2"/>
-                <w:spacing w:val="7"/>
-                <w14:textFill>
-                  <w14:solidFill>
-                    <w14:schemeClr w14:val="accent2"/>
-                  </w14:solidFill>
-                </w14:textFill>
-              </w:rPr>
-              <w:t>实例化画布</w:t>
+            <w:vMerge w:val="restart"/>
+            <w:vAlign w:val="center"/>
+          </w:tcPr>
+          <w:p>
+            <w:pPr>
+              <w:rPr>
+                <w:color w:val="ED7D31" w:themeColor="accent2"/>
+                <w:spacing w:val="7"/>
+                <w14:textFill>
+                  <w14:solidFill>
+                    <w14:schemeClr w14:val="accent2"/>
+                  </w14:solidFill>
+                </w14:textFill>
+              </w:rPr>
+            </w:pPr>
+            <w:r>
+              <w:rPr>
+                <w:rFonts w:hint="eastAsia"/>
+                <w:color w:val="ED7D31" w:themeColor="accent2"/>
+                <w:spacing w:val="7"/>
+                <w14:textFill>
+                  <w14:solidFill>
+                    <w14:schemeClr w14:val="accent2"/>
+                  </w14:solidFill>
+                </w14:textFill>
+              </w:rPr>
+              <w:t>实例方法</w:t>
+            </w:r>
+          </w:p>
+        </w:tc>
+        <w:tc>
+          <w:tcPr>
+            <w:tcW w:w="0" w:type="auto"/>
+            <w:vAlign w:val="center"/>
+          </w:tcPr>
+          <w:p>
+            <w:pPr>
+              <w:rPr>
+                <w:color w:val="FF0000"/>
+                <w:spacing w:val="7"/>
+              </w:rPr>
+            </w:pPr>
+            <w:r>
+              <w:rPr>
+                <w:rFonts w:hint="eastAsia"/>
+                <w:color w:val="FF0000"/>
+                <w:spacing w:val="7"/>
+              </w:rPr>
+              <w:t>canvas.draw()</w:t>
+            </w:r>
+          </w:p>
+        </w:tc>
+        <w:tc>
+          <w:tcPr>
+            <w:tcW w:w="0" w:type="auto"/>
+            <w:vAlign w:val="center"/>
+          </w:tcPr>
+          <w:p>
+            <w:pPr>
+              <w:rPr>
+                <w:color w:val="ED7D31" w:themeColor="accent2"/>
+                <w:spacing w:val="7"/>
+                <w14:textFill>
+                  <w14:solidFill>
+                    <w14:schemeClr w14:val="accent2"/>
+                  </w14:solidFill>
+                </w14:textFill>
+              </w:rPr>
+            </w:pPr>
+            <w:r>
+              <w:rPr>
+                <w:rFonts w:hint="eastAsia"/>
+                <w:color w:val="ED7D31" w:themeColor="accent2"/>
+                <w:spacing w:val="7"/>
+                <w14:textFill>
+                  <w14:solidFill>
+                    <w14:schemeClr w14:val="accent2"/>
+                  </w14:solidFill>
+                </w14:textFill>
+              </w:rPr>
+              <w:t>画面</w:t>
+            </w:r>
+            <w:r>
+              <w:rPr>
+                <w:rFonts w:hint="eastAsia"/>
+                <w:color w:val="EA82F1"/>
+                <w:szCs w:val="24"/>
+              </w:rPr>
+              <w:t>刷新</w:t>
             </w:r>
           </w:p>
         </w:tc>
@@ -10220,125 +10344,6 @@
             <w:insideH w:val="single" w:color="auto" w:sz="4" w:space="0"/>
             <w:insideV w:val="single" w:color="auto" w:sz="4" w:space="0"/>
           </w:tblBorders>
-          <w:tblCellMar>
-            <w:top w:w="0" w:type="dxa"/>
-            <w:left w:w="108" w:type="dxa"/>
-            <w:bottom w:w="0" w:type="dxa"/>
-            <w:right w:w="108" w:type="dxa"/>
-          </w:tblCellMar>
-        </w:tblPrEx>
-        <w:tc>
-          <w:tcPr>
-            <w:tcW w:w="0" w:type="auto"/>
-            <w:vMerge w:val="restart"/>
-            <w:vAlign w:val="center"/>
-          </w:tcPr>
-          <w:p>
-            <w:pPr>
-              <w:rPr>
-                <w:color w:val="ED7D31" w:themeColor="accent2"/>
-                <w:spacing w:val="7"/>
-                <w14:textFill>
-                  <w14:solidFill>
-                    <w14:schemeClr w14:val="accent2"/>
-                  </w14:solidFill>
-                </w14:textFill>
-              </w:rPr>
-            </w:pPr>
-            <w:r>
-              <w:rPr>
-                <w:rFonts w:hint="eastAsia"/>
-                <w:color w:val="ED7D31" w:themeColor="accent2"/>
-                <w:spacing w:val="7"/>
-                <w14:textFill>
-                  <w14:solidFill>
-                    <w14:schemeClr w14:val="accent2"/>
-                  </w14:solidFill>
-                </w14:textFill>
-              </w:rPr>
-              <w:t>实例方法</w:t>
-            </w:r>
-          </w:p>
-        </w:tc>
-        <w:tc>
-          <w:tcPr>
-            <w:tcW w:w="0" w:type="auto"/>
-            <w:vAlign w:val="center"/>
-          </w:tcPr>
-          <w:p>
-            <w:pPr>
-              <w:rPr>
-                <w:color w:val="FF0000"/>
-                <w:spacing w:val="7"/>
-              </w:rPr>
-            </w:pPr>
-            <w:r>
-              <w:rPr>
-                <w:rFonts w:hint="eastAsia"/>
-                <w:color w:val="FF0000"/>
-                <w:spacing w:val="7"/>
-              </w:rPr>
-              <w:t>canvas.draw()</w:t>
-            </w:r>
-          </w:p>
-        </w:tc>
-        <w:tc>
-          <w:tcPr>
-            <w:tcW w:w="0" w:type="auto"/>
-            <w:vAlign w:val="center"/>
-          </w:tcPr>
-          <w:p>
-            <w:pPr>
-              <w:rPr>
-                <w:color w:val="ED7D31" w:themeColor="accent2"/>
-                <w:spacing w:val="7"/>
-                <w14:textFill>
-                  <w14:solidFill>
-                    <w14:schemeClr w14:val="accent2"/>
-                  </w14:solidFill>
-                </w14:textFill>
-              </w:rPr>
-            </w:pPr>
-            <w:r>
-              <w:rPr>
-                <w:rFonts w:hint="eastAsia"/>
-                <w:color w:val="ED7D31" w:themeColor="accent2"/>
-                <w:spacing w:val="7"/>
-                <w14:textFill>
-                  <w14:solidFill>
-                    <w14:schemeClr w14:val="accent2"/>
-                  </w14:solidFill>
-                </w14:textFill>
-              </w:rPr>
-              <w:t>画面</w:t>
-            </w:r>
-            <w:r>
-              <w:rPr>
-                <w:rFonts w:hint="eastAsia"/>
-                <w:color w:val="EA82F1"/>
-                <w:szCs w:val="24"/>
-              </w:rPr>
-              <w:t>刷新</w:t>
-            </w:r>
-          </w:p>
-        </w:tc>
-      </w:tr>
-      <w:tr>
-        <w:tblPrEx>
-          <w:tblBorders>
-            <w:top w:val="single" w:color="auto" w:sz="4" w:space="0"/>
-            <w:left w:val="single" w:color="auto" w:sz="4" w:space="0"/>
-            <w:bottom w:val="single" w:color="auto" w:sz="4" w:space="0"/>
-            <w:right w:val="single" w:color="auto" w:sz="4" w:space="0"/>
-            <w:insideH w:val="single" w:color="auto" w:sz="4" w:space="0"/>
-            <w:insideV w:val="single" w:color="auto" w:sz="4" w:space="0"/>
-          </w:tblBorders>
-          <w:tblCellMar>
-            <w:top w:w="0" w:type="dxa"/>
-            <w:left w:w="108" w:type="dxa"/>
-            <w:bottom w:w="0" w:type="dxa"/>
-            <w:right w:w="108" w:type="dxa"/>
-          </w:tblCellMar>
         </w:tblPrEx>
         <w:tc>
           <w:tcPr>
@@ -12281,12 +12286,6 @@
             <w:insideH w:val="single" w:color="auto" w:sz="4" w:space="0"/>
             <w:insideV w:val="single" w:color="auto" w:sz="4" w:space="0"/>
           </w:tblBorders>
-          <w:tblCellMar>
-            <w:top w:w="0" w:type="dxa"/>
-            <w:left w:w="108" w:type="dxa"/>
-            <w:bottom w:w="0" w:type="dxa"/>
-            <w:right w:w="108" w:type="dxa"/>
-          </w:tblCellMar>
         </w:tblPrEx>
         <w:tc>
           <w:tcPr>
@@ -13424,12 +13423,6 @@
             <w:insideH w:val="single" w:color="auto" w:sz="4" w:space="0"/>
             <w:insideV w:val="single" w:color="auto" w:sz="4" w:space="0"/>
           </w:tblBorders>
-          <w:tblCellMar>
-            <w:top w:w="0" w:type="dxa"/>
-            <w:left w:w="108" w:type="dxa"/>
-            <w:bottom w:w="0" w:type="dxa"/>
-            <w:right w:w="108" w:type="dxa"/>
-          </w:tblCellMar>
         </w:tblPrEx>
         <w:tc>
           <w:tcPr>
@@ -14351,12 +14344,6 @@
             <w:insideH w:val="single" w:color="auto" w:sz="4" w:space="0"/>
             <w:insideV w:val="single" w:color="auto" w:sz="4" w:space="0"/>
           </w:tblBorders>
-          <w:tblCellMar>
-            <w:top w:w="0" w:type="dxa"/>
-            <w:left w:w="108" w:type="dxa"/>
-            <w:bottom w:w="0" w:type="dxa"/>
-            <w:right w:w="108" w:type="dxa"/>
-          </w:tblCellMar>
         </w:tblPrEx>
         <w:tc>
           <w:tcPr>
@@ -18321,6 +18308,12 @@
             <w:insideH w:val="single" w:color="auto" w:sz="4" w:space="0"/>
             <w:insideV w:val="single" w:color="auto" w:sz="4" w:space="0"/>
           </w:tblBorders>
+          <w:tblCellMar>
+            <w:top w:w="0" w:type="dxa"/>
+            <w:left w:w="108" w:type="dxa"/>
+            <w:bottom w:w="0" w:type="dxa"/>
+            <w:right w:w="108" w:type="dxa"/>
+          </w:tblCellMar>
         </w:tblPrEx>
         <w:tc>
           <w:tcPr>
@@ -18479,12 +18472,6 @@
             <w:insideH w:val="single" w:color="auto" w:sz="4" w:space="0"/>
             <w:insideV w:val="single" w:color="auto" w:sz="4" w:space="0"/>
           </w:tblBorders>
-          <w:tblCellMar>
-            <w:top w:w="0" w:type="dxa"/>
-            <w:left w:w="108" w:type="dxa"/>
-            <w:bottom w:w="0" w:type="dxa"/>
-            <w:right w:w="108" w:type="dxa"/>
-          </w:tblCellMar>
         </w:tblPrEx>
         <w:tc>
           <w:tcPr>
@@ -19410,6 +19397,12 @@
                   <w:insideH w:val="single" w:color="auto" w:sz="4" w:space="0"/>
                   <w:insideV w:val="single" w:color="auto" w:sz="4" w:space="0"/>
                 </w:tblBorders>
+                <w:tblCellMar>
+                  <w:top w:w="0" w:type="dxa"/>
+                  <w:left w:w="108" w:type="dxa"/>
+                  <w:bottom w:w="0" w:type="dxa"/>
+                  <w:right w:w="108" w:type="dxa"/>
+                </w:tblCellMar>
               </w:tblPrEx>
               <w:tc>
                 <w:tcPr>
@@ -21289,6 +21282,12 @@
                   <w:insideH w:val="single" w:color="auto" w:sz="4" w:space="0"/>
                   <w:insideV w:val="single" w:color="auto" w:sz="4" w:space="0"/>
                 </w:tblBorders>
+                <w:tblCellMar>
+                  <w:top w:w="0" w:type="dxa"/>
+                  <w:left w:w="108" w:type="dxa"/>
+                  <w:bottom w:w="0" w:type="dxa"/>
+                  <w:right w:w="108" w:type="dxa"/>
+                </w:tblCellMar>
               </w:tblPrEx>
               <w:tc>
                 <w:tcPr>
@@ -25661,6 +25660,12 @@
             <w:insideH w:val="single" w:color="auto" w:sz="4" w:space="0"/>
             <w:insideV w:val="single" w:color="auto" w:sz="4" w:space="0"/>
           </w:tblBorders>
+          <w:tblCellMar>
+            <w:top w:w="0" w:type="dxa"/>
+            <w:left w:w="108" w:type="dxa"/>
+            <w:bottom w:w="0" w:type="dxa"/>
+            <w:right w:w="108" w:type="dxa"/>
+          </w:tblCellMar>
         </w:tblPrEx>
         <w:tc>
           <w:tcPr>
@@ -26531,6 +26536,12 @@
             <w:insideH w:val="single" w:color="auto" w:sz="4" w:space="0"/>
             <w:insideV w:val="single" w:color="auto" w:sz="4" w:space="0"/>
           </w:tblBorders>
+          <w:tblCellMar>
+            <w:top w:w="0" w:type="dxa"/>
+            <w:left w:w="108" w:type="dxa"/>
+            <w:bottom w:w="0" w:type="dxa"/>
+            <w:right w:w="108" w:type="dxa"/>
+          </w:tblCellMar>
         </w:tblPrEx>
         <w:tc>
           <w:tcPr>
@@ -29749,12 +29760,6 @@
             <w:insideH w:val="single" w:color="auto" w:sz="4" w:space="0"/>
             <w:insideV w:val="single" w:color="auto" w:sz="4" w:space="0"/>
           </w:tblBorders>
-          <w:tblCellMar>
-            <w:top w:w="0" w:type="dxa"/>
-            <w:left w:w="108" w:type="dxa"/>
-            <w:bottom w:w="0" w:type="dxa"/>
-            <w:right w:w="108" w:type="dxa"/>
-          </w:tblCellMar>
         </w:tblPrEx>
         <w:tc>
           <w:tcPr>

</xml_diff>